<commit_message>
Updated documents are added
</commit_message>
<xml_diff>
--- a/Документы/ПиМРЭС Лобанов Д.docx
+++ b/Документы/ПиМРЭС Лобанов Д.docx
@@ -300,21 +300,12 @@
           <w:sz w:val="22"/>
         </w:rPr>
       </w:pPr>
-      <w:proofErr w:type="gramStart"/>
       <w:r>
         <w:rPr>
           <w:rFonts w:eastAsia="Calibri" w:cs="Times New Roman"/>
           <w:sz w:val="22"/>
         </w:rPr>
-        <w:t>ФАКУЛЬТЕТ</w:t>
-      </w:r>
-      <w:proofErr w:type="gramEnd"/>
-      <w:r>
-        <w:rPr>
-          <w:rFonts w:eastAsia="Calibri" w:cs="Times New Roman"/>
-          <w:sz w:val="22"/>
-        </w:rPr>
-        <w:t xml:space="preserve"> </w:t>
+        <w:t xml:space="preserve">ФАКУЛЬТЕТ </w:t>
       </w:r>
       <w:r>
         <w:rPr>
@@ -367,16 +358,7 @@
           <w:sz w:val="22"/>
           <w:u w:val="single"/>
         </w:rPr>
-        <w:t>Технология приборостроения (РЛ</w:t>
-      </w:r>
-      <w:proofErr w:type="gramStart"/>
-      <w:r>
-        <w:rPr>
-          <w:rFonts w:eastAsia="Calibri" w:cs="Times New Roman"/>
-          <w:sz w:val="22"/>
-          <w:u w:val="single"/>
-        </w:rPr>
-        <w:t>6)</w:t>
+        <w:t>Технология приборостроения (РЛ6)</w:t>
       </w:r>
       <w:r>
         <w:rPr>
@@ -384,16 +366,7 @@
           <w:iCs/>
           <w:sz w:val="22"/>
         </w:rPr>
-        <w:t>_</w:t>
-      </w:r>
-      <w:proofErr w:type="gramEnd"/>
-      <w:r>
-        <w:rPr>
-          <w:rFonts w:eastAsia="Calibri" w:cs="Times New Roman"/>
-          <w:iCs/>
-          <w:sz w:val="22"/>
-        </w:rPr>
-        <w:t>_______________________________________</w:t>
+        <w:t>________________________________________</w:t>
       </w:r>
     </w:p>
     <w:p>
@@ -864,25 +837,7 @@
           <w:szCs w:val="18"/>
         </w:rPr>
         <w:tab/>
-        <w:t xml:space="preserve">      </w:t>
-      </w:r>
-      <w:proofErr w:type="gramStart"/>
-      <w:r>
-        <w:rPr>
-          <w:rFonts w:eastAsia="Calibri" w:cs="Times New Roman"/>
-          <w:sz w:val="18"/>
-          <w:szCs w:val="18"/>
-        </w:rPr>
-        <w:t xml:space="preserve">   (</w:t>
-      </w:r>
-      <w:proofErr w:type="gramEnd"/>
-      <w:r>
-        <w:rPr>
-          <w:rFonts w:eastAsia="Calibri" w:cs="Times New Roman"/>
-          <w:sz w:val="18"/>
-          <w:szCs w:val="18"/>
-        </w:rPr>
-        <w:t>Подпись, дата)               (</w:t>
+        <w:t xml:space="preserve">         (Подпись, дата)               (</w:t>
       </w:r>
       <w:r>
         <w:rPr>
@@ -1061,25 +1016,7 @@
           <w:sz w:val="18"/>
           <w:szCs w:val="18"/>
         </w:rPr>
-        <w:t xml:space="preserve">Подпись, </w:t>
-      </w:r>
-      <w:proofErr w:type="gramStart"/>
-      <w:r>
-        <w:rPr>
-          <w:rFonts w:eastAsia="Calibri" w:cs="Times New Roman"/>
-          <w:sz w:val="18"/>
-          <w:szCs w:val="18"/>
-        </w:rPr>
-        <w:t xml:space="preserve">дата)   </w:t>
-      </w:r>
-      <w:proofErr w:type="gramEnd"/>
-      <w:r>
-        <w:rPr>
-          <w:rFonts w:eastAsia="Calibri" w:cs="Times New Roman"/>
-          <w:sz w:val="18"/>
-          <w:szCs w:val="18"/>
-        </w:rPr>
-        <w:t xml:space="preserve">            (</w:t>
+        <w:t>Подпись, дата)               (</w:t>
       </w:r>
       <w:r>
         <w:rPr>
@@ -1331,7 +1268,7 @@
           <w:r>
             <w:fldChar w:fldCharType="separate"/>
           </w:r>
-          <w:hyperlink w:anchor="_Toc161859615" w:history="1">
+          <w:hyperlink w:anchor="_Toc163374783" w:history="1">
             <w:r>
               <w:rPr>
                 <w:rStyle w:val="a8"/>
@@ -1358,7 +1295,7 @@
                 <w:noProof/>
                 <w:webHidden/>
               </w:rPr>
-              <w:instrText xml:space="preserve"> PAGEREF _Toc161859615 \h </w:instrText>
+              <w:instrText xml:space="preserve"> PAGEREF _Toc163374783 \h </w:instrText>
             </w:r>
             <w:r>
               <w:rPr>
@@ -1399,7 +1336,7 @@
               <w:lang w:eastAsia="ru-RU"/>
             </w:rPr>
           </w:pPr>
-          <w:hyperlink w:anchor="_Toc161859616" w:history="1">
+          <w:hyperlink w:anchor="_Toc163374784" w:history="1">
             <w:r>
               <w:rPr>
                 <w:rStyle w:val="a8"/>
@@ -1441,7 +1378,7 @@
                 <w:noProof/>
                 <w:webHidden/>
               </w:rPr>
-              <w:instrText xml:space="preserve"> PAGEREF _Toc161859616 \h </w:instrText>
+              <w:instrText xml:space="preserve"> PAGEREF _Toc163374784 \h </w:instrText>
             </w:r>
             <w:r>
               <w:rPr>
@@ -1482,7 +1419,7 @@
               <w:lang w:eastAsia="ru-RU"/>
             </w:rPr>
           </w:pPr>
-          <w:hyperlink w:anchor="_Toc161859617" w:history="1">
+          <w:hyperlink w:anchor="_Toc163374785" w:history="1">
             <w:r>
               <w:rPr>
                 <w:rStyle w:val="a8"/>
@@ -1509,7 +1446,7 @@
                 <w:noProof/>
                 <w:webHidden/>
               </w:rPr>
-              <w:instrText xml:space="preserve"> PAGEREF _Toc161859617 \h </w:instrText>
+              <w:instrText xml:space="preserve"> PAGEREF _Toc163374785 \h </w:instrText>
             </w:r>
             <w:r>
               <w:rPr>
@@ -1550,7 +1487,7 @@
               <w:lang w:eastAsia="ru-RU"/>
             </w:rPr>
           </w:pPr>
-          <w:hyperlink w:anchor="_Toc161859618" w:history="1">
+          <w:hyperlink w:anchor="_Toc163374786" w:history="1">
             <w:r>
               <w:rPr>
                 <w:rStyle w:val="a8"/>
@@ -1577,7 +1514,7 @@
                 <w:noProof/>
                 <w:webHidden/>
               </w:rPr>
-              <w:instrText xml:space="preserve"> PAGEREF _Toc161859618 \h </w:instrText>
+              <w:instrText xml:space="preserve"> PAGEREF _Toc163374786 \h </w:instrText>
             </w:r>
             <w:r>
               <w:rPr>
@@ -1618,13 +1555,13 @@
               <w:lang w:eastAsia="ru-RU"/>
             </w:rPr>
           </w:pPr>
-          <w:hyperlink w:anchor="_Toc161859619" w:history="1">
+          <w:hyperlink w:anchor="_Toc163374787" w:history="1">
             <w:r>
               <w:rPr>
                 <w:rStyle w:val="a8"/>
                 <w:noProof/>
               </w:rPr>
-              <w:t>Заключение</w:t>
+              <w:t>Глава 4. Сигнальное созвездие и структурная схема устройства</w:t>
             </w:r>
             <w:r>
               <w:rPr>
@@ -1645,7 +1582,7 @@
                 <w:noProof/>
                 <w:webHidden/>
               </w:rPr>
-              <w:instrText xml:space="preserve"> PAGEREF _Toc161859619 \h </w:instrText>
+              <w:instrText xml:space="preserve"> PAGEREF _Toc163374787 \h </w:instrText>
             </w:r>
             <w:r>
               <w:rPr>
@@ -1686,7 +1623,75 @@
               <w:lang w:eastAsia="ru-RU"/>
             </w:rPr>
           </w:pPr>
-          <w:hyperlink w:anchor="_Toc161859620" w:history="1">
+          <w:hyperlink w:anchor="_Toc163374788" w:history="1">
+            <w:r>
+              <w:rPr>
+                <w:rStyle w:val="a8"/>
+                <w:noProof/>
+              </w:rPr>
+              <w:t>Заключение</w:t>
+            </w:r>
+            <w:r>
+              <w:rPr>
+                <w:noProof/>
+                <w:webHidden/>
+              </w:rPr>
+              <w:tab/>
+            </w:r>
+            <w:r>
+              <w:rPr>
+                <w:noProof/>
+                <w:webHidden/>
+              </w:rPr>
+              <w:fldChar w:fldCharType="begin"/>
+            </w:r>
+            <w:r>
+              <w:rPr>
+                <w:noProof/>
+                <w:webHidden/>
+              </w:rPr>
+              <w:instrText xml:space="preserve"> PAGEREF _Toc163374788 \h </w:instrText>
+            </w:r>
+            <w:r>
+              <w:rPr>
+                <w:noProof/>
+                <w:webHidden/>
+              </w:rPr>
+            </w:r>
+            <w:r>
+              <w:rPr>
+                <w:noProof/>
+                <w:webHidden/>
+              </w:rPr>
+              <w:fldChar w:fldCharType="separate"/>
+            </w:r>
+            <w:r>
+              <w:rPr>
+                <w:noProof/>
+                <w:webHidden/>
+              </w:rPr>
+              <w:t>12</w:t>
+            </w:r>
+            <w:r>
+              <w:rPr>
+                <w:noProof/>
+                <w:webHidden/>
+              </w:rPr>
+              <w:fldChar w:fldCharType="end"/>
+            </w:r>
+          </w:hyperlink>
+        </w:p>
+        <w:p>
+          <w:pPr>
+            <w:pStyle w:val="11"/>
+            <w:rPr>
+              <w:rFonts w:asciiTheme="minorHAnsi" w:eastAsiaTheme="minorEastAsia" w:hAnsiTheme="minorHAnsi"/>
+              <w:noProof/>
+              <w:sz w:val="22"/>
+              <w:lang w:eastAsia="ru-RU"/>
+            </w:rPr>
+          </w:pPr>
+          <w:hyperlink w:anchor="_Toc163374789" w:history="1">
             <w:r>
               <w:rPr>
                 <w:rStyle w:val="a8"/>
@@ -1713,7 +1718,7 @@
                 <w:noProof/>
                 <w:webHidden/>
               </w:rPr>
-              <w:instrText xml:space="preserve"> PAGEREF _Toc161859620 \h </w:instrText>
+              <w:instrText xml:space="preserve"> PAGEREF _Toc163374789 \h </w:instrText>
             </w:r>
             <w:r>
               <w:rPr>
@@ -1733,7 +1738,7 @@
                 <w:noProof/>
                 <w:webHidden/>
               </w:rPr>
-              <w:t>10</w:t>
+              <w:t>12</w:t>
             </w:r>
             <w:r>
               <w:rPr>
@@ -1779,7 +1784,7 @@
         <w:pStyle w:val="1"/>
         <w:spacing w:after="240"/>
       </w:pPr>
-      <w:bookmarkStart w:id="0" w:name="_Toc161859615"/>
+      <w:bookmarkStart w:id="0" w:name="_Toc163374783"/>
       <w:r>
         <w:lastRenderedPageBreak/>
         <w:t>Введение</w:t>
@@ -1793,37 +1798,8 @@
       <w:r>
         <w:t xml:space="preserve">англ. </w:t>
       </w:r>
-      <w:proofErr w:type="spellStart"/>
-      <w:r>
-        <w:t>Orthogonal</w:t>
-      </w:r>
-      <w:proofErr w:type="spellEnd"/>
-      <w:r>
-        <w:t xml:space="preserve"> </w:t>
-      </w:r>
-      <w:proofErr w:type="spellStart"/>
-      <w:r>
-        <w:t>frequency-division</w:t>
-      </w:r>
-      <w:proofErr w:type="spellEnd"/>
-      <w:r>
-        <w:t xml:space="preserve"> </w:t>
-      </w:r>
-      <w:proofErr w:type="spellStart"/>
-      <w:r>
-        <w:t>multiplexing</w:t>
-      </w:r>
-      <w:proofErr w:type="spellEnd"/>
-      <w:r>
-        <w:t xml:space="preserve">) — мультиплексирование с ортогональным частотным разделением каналов, является цифровой схемой модуляции, которая использует большое количество близко расположенных ортогональных </w:t>
-      </w:r>
-      <w:proofErr w:type="spellStart"/>
-      <w:r>
-        <w:t>поднесущих</w:t>
-      </w:r>
-      <w:proofErr w:type="spellEnd"/>
-      <w:r>
-        <w:t>.</w:t>
+      <w:r>
+        <w:t>Orthogonal frequency-division multiplexing) — мультиплексирование с ортогональным частотным разделением каналов, является цифровой схемой модуляции, которая использует большое количество близко расположенных ортогональных поднесущих.</w:t>
       </w:r>
     </w:p>
     <w:p>
@@ -1988,14 +1964,12 @@
       <w:r>
         <w:t xml:space="preserve">в стандартах радиодоступа </w:t>
       </w:r>
-      <w:proofErr w:type="spellStart"/>
       <w:r>
         <w:rPr>
           <w:lang w:val="en-US"/>
         </w:rPr>
         <w:t>WiMax</w:t>
       </w:r>
-      <w:proofErr w:type="spellEnd"/>
       <w:r>
         <w:t xml:space="preserve">, </w:t>
       </w:r>
@@ -2065,14 +2039,12 @@
       <w:r>
         <w:t xml:space="preserve">передатчика на ПЛИС и в среде </w:t>
       </w:r>
-      <w:proofErr w:type="spellStart"/>
       <w:r>
         <w:rPr>
           <w:lang w:val="en-US"/>
         </w:rPr>
         <w:t>Matlab</w:t>
       </w:r>
-      <w:proofErr w:type="spellEnd"/>
       <w:r>
         <w:t xml:space="preserve"> (</w:t>
       </w:r>
@@ -2105,14 +2077,12 @@
       <w:r>
         <w:t xml:space="preserve">сравнение результатов работы, выполненных средствами </w:t>
       </w:r>
-      <w:proofErr w:type="spellStart"/>
       <w:r>
         <w:rPr>
           <w:lang w:val="en-US"/>
         </w:rPr>
         <w:t>Matlab</w:t>
       </w:r>
-      <w:proofErr w:type="spellEnd"/>
       <w:r>
         <w:t xml:space="preserve"> (</w:t>
       </w:r>
@@ -2157,7 +2127,7 @@
         <w:pStyle w:val="1"/>
         <w:spacing w:after="240"/>
       </w:pPr>
-      <w:bookmarkStart w:id="1" w:name="_Toc161859616"/>
+      <w:bookmarkStart w:id="1" w:name="_Toc163374784"/>
       <w:r>
         <w:lastRenderedPageBreak/>
         <w:t>Глава 1</w:t>
@@ -2809,7 +2779,7 @@
         <w:pStyle w:val="1"/>
         <w:spacing w:after="240"/>
       </w:pPr>
-      <w:bookmarkStart w:id="2" w:name="_Toc161859617"/>
+      <w:bookmarkStart w:id="2" w:name="_Toc163374785"/>
       <w:r>
         <w:lastRenderedPageBreak/>
         <w:t>Глава 2</w:t>
@@ -4667,21 +4637,7 @@
         <w:rPr>
           <w:rFonts w:eastAsiaTheme="minorEastAsia"/>
         </w:rPr>
-        <w:t>-</w:t>
-      </w:r>
-      <w:proofErr w:type="spellStart"/>
-      <w:r>
-        <w:rPr>
-          <w:rFonts w:eastAsiaTheme="minorEastAsia"/>
-        </w:rPr>
-        <w:t>ый</w:t>
-      </w:r>
-      <w:proofErr w:type="spellEnd"/>
-      <w:r>
-        <w:rPr>
-          <w:rFonts w:eastAsiaTheme="minorEastAsia"/>
-        </w:rPr>
-        <w:t xml:space="preserve"> элемент, ведь </w:t>
+        <w:t xml:space="preserve">-ый элемент, ведь </w:t>
       </w:r>
       <m:oMath>
         <m:r>
@@ -5040,7 +4996,7 @@
       <w:pPr>
         <w:pStyle w:val="1"/>
       </w:pPr>
-      <w:bookmarkStart w:id="3" w:name="_Toc161859618"/>
+      <w:bookmarkStart w:id="3" w:name="_Toc163374786"/>
       <w:r>
         <w:lastRenderedPageBreak/>
         <w:t>Глава 3</w:t>
@@ -5396,9 +5352,6 @@
     <w:p>
       <w:pPr>
         <w:ind w:firstLine="0"/>
-        <w:rPr>
-          <w:rFonts w:eastAsiaTheme="minorEastAsia"/>
-        </w:rPr>
       </w:pPr>
       <w:r>
         <w:tab/>
@@ -5445,6 +5398,13 @@
       <w:r>
         <w:t xml:space="preserve">  </w:t>
       </w:r>
+    </w:p>
+    <w:p>
+      <w:pPr>
+        <w:spacing w:after="160" w:line="259" w:lineRule="auto"/>
+        <w:ind w:firstLine="0"/>
+        <w:jc w:val="left"/>
+      </w:pPr>
       <w:r>
         <w:br w:type="page"/>
       </w:r>
@@ -5453,12 +5413,998 @@
       <w:pPr>
         <w:pStyle w:val="1"/>
       </w:pPr>
-      <w:bookmarkStart w:id="4" w:name="_Toc161859619"/>
+      <w:bookmarkStart w:id="4" w:name="_Toc163374787"/>
+      <w:r>
+        <w:lastRenderedPageBreak/>
+        <w:t>Глава 4. Сигнальное созвездие и структурная схема устройства</w:t>
+      </w:r>
+      <w:bookmarkEnd w:id="4"/>
+    </w:p>
+    <w:p>
+      <w:r>
+        <w:t xml:space="preserve">Для формирования сигнала используется квадратурная амплитудно-фазовая манипуляция </w:t>
+      </w:r>
+      <w:r>
+        <w:rPr>
+          <w:lang w:val="en-US"/>
+        </w:rPr>
+        <w:t>QAM</w:t>
+      </w:r>
+      <w:r>
+        <w:t>4</w:t>
+      </w:r>
+      <w:r>
+        <w:t xml:space="preserve"> (она же </w:t>
+      </w:r>
+      <w:r>
+        <w:rPr>
+          <w:lang w:val="en-US"/>
+        </w:rPr>
+        <w:t>QPSK</w:t>
+      </w:r>
+      <w:r>
+        <w:t xml:space="preserve">). Использование данного вида манипуляции определяет максимальное количество битов информации, переданных одним символом. </w:t>
+      </w:r>
+    </w:p>
+    <w:p>
+      <w:pPr>
+        <w:ind w:firstLine="0"/>
+        <w:jc w:val="center"/>
+        <w:rPr>
+          <w:rFonts w:eastAsiaTheme="minorEastAsia"/>
+        </w:rPr>
+      </w:pPr>
+      <w:r>
+        <w:rPr>
+          <w:noProof/>
+        </w:rPr>
+        <w:drawing>
+          <wp:inline distT="0" distB="0" distL="0" distR="0" wp14:anchorId="7573D0BD" wp14:editId="7A4D4665">
+            <wp:extent cx="1351722" cy="1371600"/>
+            <wp:effectExtent l="0" t="0" r="1270" b="0"/>
+            <wp:docPr id="4" name="Рисунок 4"/>
+            <wp:cNvGraphicFramePr>
+              <a:graphicFrameLocks xmlns:a="http://schemas.openxmlformats.org/drawingml/2006/main" noChangeAspect="1"/>
+            </wp:cNvGraphicFramePr>
+            <a:graphic xmlns:a="http://schemas.openxmlformats.org/drawingml/2006/main">
+              <a:graphicData uri="http://schemas.openxmlformats.org/drawingml/2006/picture">
+                <pic:pic xmlns:pic="http://schemas.openxmlformats.org/drawingml/2006/picture">
+                  <pic:nvPicPr>
+                    <pic:cNvPr id="1" name=""/>
+                    <pic:cNvPicPr/>
+                  </pic:nvPicPr>
+                  <pic:blipFill rotWithShape="1">
+                    <a:blip r:embed="rId14"/>
+                    <a:srcRect l="35320" t="45539" r="37139" b="17198"/>
+                    <a:stretch/>
+                  </pic:blipFill>
+                  <pic:spPr bwMode="auto">
+                    <a:xfrm>
+                      <a:off x="0" y="0"/>
+                      <a:ext cx="1352504" cy="1372393"/>
+                    </a:xfrm>
+                    <a:prstGeom prst="rect">
+                      <a:avLst/>
+                    </a:prstGeom>
+                    <a:ln>
+                      <a:noFill/>
+                    </a:ln>
+                    <a:extLst>
+                      <a:ext uri="{53640926-AAD7-44D8-BBD7-CCE9431645EC}">
+                        <a14:shadowObscured xmlns:a14="http://schemas.microsoft.com/office/drawing/2010/main"/>
+                      </a:ext>
+                    </a:extLst>
+                  </pic:spPr>
+                </pic:pic>
+              </a:graphicData>
+            </a:graphic>
+          </wp:inline>
+        </w:drawing>
+      </w:r>
+    </w:p>
+    <w:p>
+      <w:pPr>
+        <w:ind w:firstLine="0"/>
+        <w:jc w:val="center"/>
+        <w:rPr>
+          <w:rFonts w:eastAsiaTheme="minorEastAsia"/>
+        </w:rPr>
+      </w:pPr>
+      <w:r>
+        <w:rPr>
+          <w:rFonts w:eastAsiaTheme="minorEastAsia"/>
+        </w:rPr>
+        <w:t xml:space="preserve">Рисунок 8 – Сигнальное созвездие </w:t>
+      </w:r>
+      <w:r>
+        <w:rPr>
+          <w:rFonts w:eastAsiaTheme="minorEastAsia"/>
+          <w:lang w:val="en-US"/>
+        </w:rPr>
+        <w:t>QAM</w:t>
+      </w:r>
+      <w:r>
+        <w:rPr>
+          <w:rFonts w:eastAsiaTheme="minorEastAsia"/>
+        </w:rPr>
+        <w:t>4 (</w:t>
+      </w:r>
+      <w:r>
+        <w:rPr>
+          <w:rFonts w:eastAsiaTheme="minorEastAsia"/>
+          <w:lang w:val="en-US"/>
+        </w:rPr>
+        <w:t>QPSK</w:t>
+      </w:r>
+      <w:r>
+        <w:rPr>
+          <w:rFonts w:eastAsiaTheme="minorEastAsia"/>
+        </w:rPr>
+        <w:t xml:space="preserve">) </w:t>
+      </w:r>
+      <w:r>
+        <w:rPr>
+          <w:rFonts w:eastAsiaTheme="minorEastAsia"/>
+        </w:rPr>
+        <w:t>манипулятора</w:t>
+      </w:r>
+    </w:p>
+    <w:p>
+      <w:pPr>
+        <w:ind w:firstLine="0"/>
+        <w:rPr>
+          <w:rFonts w:eastAsiaTheme="minorEastAsia"/>
+        </w:rPr>
+      </w:pPr>
+      <w:r>
+        <w:rPr>
+          <w:rFonts w:eastAsiaTheme="minorEastAsia"/>
+        </w:rPr>
+        <w:tab/>
+        <w:t xml:space="preserve">Для формирования </w:t>
+      </w:r>
+      <w:r>
+        <w:rPr>
+          <w:rFonts w:eastAsiaTheme="minorEastAsia"/>
+          <w:lang w:val="en-US"/>
+        </w:rPr>
+        <w:t>OFDM</w:t>
+      </w:r>
+      <w:r>
+        <w:rPr>
+          <w:rFonts w:eastAsiaTheme="minorEastAsia"/>
+        </w:rPr>
+        <w:t xml:space="preserve"> </w:t>
+      </w:r>
+      <w:r>
+        <w:rPr>
+          <w:rFonts w:eastAsiaTheme="minorEastAsia"/>
+        </w:rPr>
+        <w:t>сигнала, передающего байт информации</w:t>
+      </w:r>
+      <w:r>
+        <w:rPr>
+          <w:rFonts w:eastAsiaTheme="minorEastAsia"/>
+        </w:rPr>
+        <w:t>,</w:t>
+      </w:r>
+      <w:r>
+        <w:rPr>
+          <w:rFonts w:eastAsiaTheme="minorEastAsia"/>
+        </w:rPr>
+        <w:t xml:space="preserve"> необходимо 4 несущих</w:t>
+      </w:r>
+      <w:r>
+        <w:rPr>
+          <w:rFonts w:eastAsiaTheme="minorEastAsia"/>
+        </w:rPr>
+        <w:t xml:space="preserve">: </w:t>
+      </w:r>
+      <w:r>
+        <w:rPr>
+          <w:rFonts w:eastAsiaTheme="minorEastAsia"/>
+        </w:rPr>
+        <w:t>1 символ передает 2 бита, следовательно, необходимо сформировать сигнал, передающи</w:t>
+      </w:r>
+      <w:r>
+        <w:rPr>
+          <w:rFonts w:eastAsiaTheme="minorEastAsia"/>
+        </w:rPr>
+        <w:t>й</w:t>
+      </w:r>
+      <w:r>
+        <w:rPr>
+          <w:rFonts w:eastAsiaTheme="minorEastAsia"/>
+        </w:rPr>
+        <w:t xml:space="preserve"> 4 символа «параллельно» в ортогональных друг другу каналах несущих. </w:t>
+      </w:r>
+    </w:p>
+    <w:p>
+      <w:pPr>
+        <w:ind w:firstLine="0"/>
+        <w:rPr>
+          <w:rFonts w:eastAsiaTheme="minorEastAsia"/>
+        </w:rPr>
+      </w:pPr>
+      <w:r>
+        <w:rPr>
+          <w:rFonts w:eastAsiaTheme="minorEastAsia"/>
+        </w:rPr>
+        <w:tab/>
+        <w:t>Структурная схема устройства, реализованного на ПЛИС, представлена на рисунке 9.</w:t>
+      </w:r>
+    </w:p>
+    <w:p>
+      <w:pPr>
+        <w:ind w:firstLine="0"/>
+        <w:jc w:val="center"/>
+        <w:rPr>
+          <w:rFonts w:eastAsiaTheme="minorEastAsia"/>
+        </w:rPr>
+      </w:pPr>
+      <w:r>
+        <w:rPr>
+          <w:rFonts w:eastAsiaTheme="minorEastAsia"/>
+          <w:noProof/>
+        </w:rPr>
+        <w:drawing>
+          <wp:inline distT="0" distB="0" distL="0" distR="0" wp14:anchorId="6E8E47F4" wp14:editId="4FAA094E">
+            <wp:extent cx="5981428" cy="2965643"/>
+            <wp:effectExtent l="0" t="0" r="635" b="6350"/>
+            <wp:docPr id="11" name="Рисунок 11"/>
+            <wp:cNvGraphicFramePr>
+              <a:graphicFrameLocks xmlns:a="http://schemas.openxmlformats.org/drawingml/2006/main" noChangeAspect="1"/>
+            </wp:cNvGraphicFramePr>
+            <a:graphic xmlns:a="http://schemas.openxmlformats.org/drawingml/2006/main">
+              <a:graphicData uri="http://schemas.openxmlformats.org/drawingml/2006/picture">
+                <pic:pic xmlns:pic="http://schemas.openxmlformats.org/drawingml/2006/picture">
+                  <pic:nvPicPr>
+                    <pic:cNvPr id="0" name="Picture 3"/>
+                    <pic:cNvPicPr>
+                      <a:picLocks noChangeAspect="1" noChangeArrowheads="1"/>
+                    </pic:cNvPicPr>
+                  </pic:nvPicPr>
+                  <pic:blipFill>
+                    <a:blip r:embed="rId15" cstate="print">
+                      <a:extLst>
+                        <a:ext uri="{28A0092B-C50C-407E-A947-70E740481C1C}">
+                          <a14:useLocalDpi xmlns:a14="http://schemas.microsoft.com/office/drawing/2010/main" val="0"/>
+                        </a:ext>
+                      </a:extLst>
+                    </a:blip>
+                    <a:srcRect/>
+                    <a:stretch>
+                      <a:fillRect/>
+                    </a:stretch>
+                  </pic:blipFill>
+                  <pic:spPr bwMode="auto">
+                    <a:xfrm>
+                      <a:off x="0" y="0"/>
+                      <a:ext cx="5987503" cy="2968655"/>
+                    </a:xfrm>
+                    <a:prstGeom prst="rect">
+                      <a:avLst/>
+                    </a:prstGeom>
+                    <a:noFill/>
+                    <a:ln>
+                      <a:noFill/>
+                    </a:ln>
+                  </pic:spPr>
+                </pic:pic>
+              </a:graphicData>
+            </a:graphic>
+          </wp:inline>
+        </w:drawing>
+      </w:r>
+    </w:p>
+    <w:p>
+      <w:pPr>
+        <w:ind w:firstLine="0"/>
+        <w:jc w:val="center"/>
+        <w:rPr>
+          <w:rFonts w:eastAsiaTheme="minorEastAsia"/>
+        </w:rPr>
+      </w:pPr>
+      <w:r>
+        <w:rPr>
+          <w:rFonts w:eastAsiaTheme="minorEastAsia"/>
+        </w:rPr>
+        <w:t>Рисунок 9 – Структурная схема устройства, реализованного на ПЛИС</w:t>
+      </w:r>
+    </w:p>
+    <w:p>
+      <w:pPr>
+        <w:ind w:firstLine="0"/>
+        <w:rPr>
+          <w:rFonts w:eastAsiaTheme="minorEastAsia"/>
+        </w:rPr>
+      </w:pPr>
+      <w:r>
+        <w:rPr>
+          <w:rFonts w:eastAsiaTheme="minorEastAsia"/>
+        </w:rPr>
+        <w:tab/>
+        <w:t xml:space="preserve">Модуль </w:t>
+      </w:r>
+      <w:r>
+        <w:rPr>
+          <w:rFonts w:eastAsiaTheme="minorEastAsia"/>
+          <w:lang w:val="en-US"/>
+        </w:rPr>
+        <w:t>UART</w:t>
+      </w:r>
+      <w:r>
+        <w:rPr>
+          <w:rFonts w:eastAsiaTheme="minorEastAsia"/>
+        </w:rPr>
+        <w:t>_</w:t>
+      </w:r>
+      <w:r>
+        <w:rPr>
+          <w:rFonts w:eastAsiaTheme="minorEastAsia"/>
+          <w:lang w:val="en-US"/>
+        </w:rPr>
+        <w:t>RX</w:t>
+      </w:r>
+      <w:r>
+        <w:rPr>
+          <w:rFonts w:eastAsiaTheme="minorEastAsia"/>
+        </w:rPr>
+        <w:t xml:space="preserve"> </w:t>
+      </w:r>
+      <w:r>
+        <w:rPr>
+          <w:rFonts w:eastAsiaTheme="minorEastAsia"/>
+        </w:rPr>
+        <w:t xml:space="preserve">осуществляет приём байта информации, поступающего через интерфейс </w:t>
+      </w:r>
+      <w:r>
+        <w:rPr>
+          <w:rFonts w:eastAsiaTheme="minorEastAsia"/>
+          <w:lang w:val="en-US"/>
+        </w:rPr>
+        <w:t>USB</w:t>
+      </w:r>
+      <w:r>
+        <w:rPr>
+          <w:rFonts w:eastAsiaTheme="minorEastAsia"/>
+        </w:rPr>
+        <w:t>-</w:t>
+      </w:r>
+      <w:r>
+        <w:rPr>
+          <w:rFonts w:eastAsiaTheme="minorEastAsia"/>
+          <w:lang w:val="en-US"/>
+        </w:rPr>
+        <w:t>RS</w:t>
+      </w:r>
+      <w:r>
+        <w:rPr>
+          <w:rFonts w:eastAsiaTheme="minorEastAsia"/>
+        </w:rPr>
+        <w:t xml:space="preserve">232 </w:t>
+      </w:r>
+      <w:r>
+        <w:rPr>
+          <w:rFonts w:eastAsiaTheme="minorEastAsia"/>
+        </w:rPr>
+        <w:t>с ПК на ПЛИС.</w:t>
+      </w:r>
+    </w:p>
+    <w:p>
+      <w:pPr>
+        <w:ind w:firstLine="0"/>
+        <w:rPr>
+          <w:rFonts w:eastAsiaTheme="minorEastAsia"/>
+        </w:rPr>
+      </w:pPr>
+      <w:r>
+        <w:rPr>
+          <w:rFonts w:eastAsiaTheme="minorEastAsia"/>
+        </w:rPr>
+        <w:tab/>
+        <w:t xml:space="preserve">8 бит информации разбиваются параллельно по 2 бита и подаются на </w:t>
+      </w:r>
+      <w:r>
+        <w:rPr>
+          <w:rFonts w:eastAsiaTheme="minorEastAsia"/>
+          <w:lang w:val="en-US"/>
+        </w:rPr>
+        <w:t>QAM</w:t>
+      </w:r>
+      <w:r>
+        <w:rPr>
+          <w:rFonts w:eastAsiaTheme="minorEastAsia"/>
+        </w:rPr>
+        <w:t xml:space="preserve">4 </w:t>
+      </w:r>
+      <w:r>
+        <w:rPr>
+          <w:rFonts w:eastAsiaTheme="minorEastAsia"/>
+        </w:rPr>
+        <w:t>модуляторы, с выходов которых в зависимости от поступающей битовой комбинации выходит комплексное число, представляющее собой амплитуду и фаз</w:t>
+      </w:r>
+      <w:r>
+        <w:rPr>
+          <w:rFonts w:eastAsiaTheme="minorEastAsia"/>
+        </w:rPr>
+        <w:t xml:space="preserve">у </w:t>
+      </w:r>
+      <w:r>
+        <w:rPr>
+          <w:rFonts w:eastAsiaTheme="minorEastAsia"/>
+        </w:rPr>
+        <w:t>гармонического сигнала, поступающего на ОБПФ.</w:t>
+      </w:r>
+    </w:p>
+    <w:p>
+      <w:pPr>
+        <w:ind w:firstLine="0"/>
+        <w:rPr>
+          <w:rFonts w:eastAsiaTheme="minorEastAsia"/>
+        </w:rPr>
+      </w:pPr>
+      <w:r>
+        <w:rPr>
+          <w:rFonts w:eastAsiaTheme="minorEastAsia"/>
+        </w:rPr>
+        <w:lastRenderedPageBreak/>
+        <w:tab/>
+        <w:t>На входы 1</w:t>
+      </w:r>
+      <w:r>
+        <w:rPr>
+          <w:rFonts w:eastAsiaTheme="minorEastAsia"/>
+        </w:rPr>
+        <w:t xml:space="preserve">, 2, 4, 8 </w:t>
+      </w:r>
+      <w:r>
+        <w:rPr>
+          <w:rFonts w:eastAsiaTheme="minorEastAsia"/>
+        </w:rPr>
+        <w:t>ОБПФ поступают 4 сформированные гармоники. После выполнения ОБПФ в памят</w:t>
+      </w:r>
+      <w:r>
+        <w:rPr>
+          <w:rFonts w:eastAsiaTheme="minorEastAsia"/>
+        </w:rPr>
+        <w:t xml:space="preserve">ь записываются </w:t>
+      </w:r>
+      <w:r>
+        <w:rPr>
+          <w:rFonts w:eastAsiaTheme="minorEastAsia"/>
+        </w:rPr>
+        <w:t xml:space="preserve">16 отсчётов сигнала, сформированного из 4 несущих с частотами 1, 2, 4 и 8 Гц. </w:t>
+      </w:r>
+    </w:p>
+    <w:p>
+      <w:pPr>
+        <w:ind w:firstLine="0"/>
+        <w:rPr>
+          <w:rFonts w:eastAsiaTheme="minorEastAsia"/>
+        </w:rPr>
+      </w:pPr>
+      <w:r>
+        <w:rPr>
+          <w:rFonts w:eastAsiaTheme="minorEastAsia"/>
+        </w:rPr>
+        <w:tab/>
+        <w:t xml:space="preserve">Отсчёты сигнала поступают на модуль </w:t>
+      </w:r>
+      <w:r>
+        <w:rPr>
+          <w:rFonts w:eastAsiaTheme="minorEastAsia"/>
+          <w:lang w:val="en-US"/>
+        </w:rPr>
+        <w:t>UART</w:t>
+      </w:r>
+      <w:r>
+        <w:rPr>
+          <w:rFonts w:eastAsiaTheme="minorEastAsia"/>
+        </w:rPr>
+        <w:t>_</w:t>
+      </w:r>
+      <w:r>
+        <w:rPr>
+          <w:rFonts w:eastAsiaTheme="minorEastAsia"/>
+          <w:lang w:val="en-US"/>
+        </w:rPr>
+        <w:t>TX</w:t>
+      </w:r>
+      <w:r>
+        <w:rPr>
+          <w:rFonts w:eastAsiaTheme="minorEastAsia"/>
+        </w:rPr>
+        <w:t xml:space="preserve"> </w:t>
+      </w:r>
+      <w:r>
+        <w:rPr>
+          <w:rFonts w:eastAsiaTheme="minorEastAsia"/>
+        </w:rPr>
+        <w:t xml:space="preserve">для передачи по интерфейсу </w:t>
+      </w:r>
+      <w:r>
+        <w:rPr>
+          <w:rFonts w:eastAsiaTheme="minorEastAsia"/>
+          <w:lang w:val="en-US"/>
+        </w:rPr>
+        <w:t>RS</w:t>
+      </w:r>
+      <w:r>
+        <w:rPr>
+          <w:rFonts w:eastAsiaTheme="minorEastAsia"/>
+        </w:rPr>
+        <w:t>232-</w:t>
+      </w:r>
+      <w:r>
+        <w:rPr>
+          <w:rFonts w:eastAsiaTheme="minorEastAsia"/>
+          <w:lang w:val="en-US"/>
+        </w:rPr>
+        <w:t>USB</w:t>
+      </w:r>
+      <w:r>
+        <w:rPr>
+          <w:rFonts w:eastAsiaTheme="minorEastAsia"/>
+        </w:rPr>
+        <w:t xml:space="preserve"> </w:t>
+      </w:r>
+      <w:r>
+        <w:rPr>
+          <w:rFonts w:eastAsiaTheme="minorEastAsia"/>
+        </w:rPr>
+        <w:t>данных на ПК для их визуализации.</w:t>
+      </w:r>
+    </w:p>
+    <w:p>
+      <w:pPr>
+        <w:ind w:firstLine="0"/>
+        <w:rPr>
+          <w:rFonts w:eastAsiaTheme="minorEastAsia"/>
+        </w:rPr>
+      </w:pPr>
+      <w:r>
+        <w:rPr>
+          <w:rFonts w:eastAsiaTheme="minorEastAsia"/>
+        </w:rPr>
+        <w:tab/>
+        <w:t xml:space="preserve">Модуль управления </w:t>
+      </w:r>
+      <w:r>
+        <w:rPr>
+          <w:rFonts w:eastAsiaTheme="minorEastAsia"/>
+        </w:rPr>
+        <w:t xml:space="preserve">проверяет наличие нового байта информации, ожидает окончания операции ОБПФ для подачи сигнала разрешения передачи на </w:t>
+      </w:r>
+      <w:r>
+        <w:rPr>
+          <w:rFonts w:eastAsiaTheme="minorEastAsia"/>
+          <w:lang w:val="en-US"/>
+        </w:rPr>
+        <w:t>UART</w:t>
+      </w:r>
+      <w:r>
+        <w:rPr>
+          <w:rFonts w:eastAsiaTheme="minorEastAsia"/>
+        </w:rPr>
+        <w:t>_</w:t>
+      </w:r>
+      <w:r>
+        <w:rPr>
+          <w:rFonts w:eastAsiaTheme="minorEastAsia"/>
+          <w:lang w:val="en-US"/>
+        </w:rPr>
+        <w:t>TX</w:t>
+      </w:r>
+      <w:r>
+        <w:rPr>
+          <w:rFonts w:eastAsiaTheme="minorEastAsia"/>
+        </w:rPr>
+        <w:t>, переключает передающиеся в данный момент времени ячейки памяти.</w:t>
+      </w:r>
+      <w:r>
+        <w:rPr>
+          <w:rFonts w:eastAsiaTheme="minorEastAsia"/>
+        </w:rPr>
+        <w:t xml:space="preserve">  </w:t>
+      </w:r>
+    </w:p>
+    <w:p>
+      <w:pPr>
+        <w:ind w:firstLine="0"/>
+        <w:rPr>
+          <w:rFonts w:eastAsiaTheme="minorEastAsia"/>
+        </w:rPr>
+      </w:pPr>
+      <w:r>
+        <w:rPr>
+          <w:rFonts w:eastAsiaTheme="minorEastAsia"/>
+        </w:rPr>
+        <w:tab/>
+        <w:t xml:space="preserve">На рисунке 10 представлен результат симуляции работы </w:t>
+      </w:r>
+      <w:r>
+        <w:rPr>
+          <w:rFonts w:eastAsiaTheme="minorEastAsia"/>
+        </w:rPr>
+        <w:t xml:space="preserve">устройства без учёта работы приёмника и передатчика </w:t>
+      </w:r>
+      <w:r>
+        <w:rPr>
+          <w:rFonts w:eastAsiaTheme="minorEastAsia"/>
+          <w:lang w:val="en-US"/>
+        </w:rPr>
+        <w:t>UART</w:t>
+      </w:r>
+      <w:r>
+        <w:rPr>
+          <w:rFonts w:eastAsiaTheme="minorEastAsia"/>
+        </w:rPr>
+        <w:t xml:space="preserve">. </w:t>
+      </w:r>
+      <w:r>
+        <w:rPr>
+          <w:rFonts w:eastAsiaTheme="minorEastAsia"/>
+        </w:rPr>
+        <w:t xml:space="preserve">На временной </w:t>
+      </w:r>
+      <w:r>
+        <w:rPr>
+          <w:rFonts w:eastAsiaTheme="minorEastAsia"/>
+        </w:rPr>
+        <w:t>диаграмме видны 4 ступени выполнения алгоритма, представленного на рисунке 5. Полный цикл</w:t>
+      </w:r>
+      <w:r>
+        <w:rPr>
+          <w:rFonts w:eastAsiaTheme="minorEastAsia"/>
+        </w:rPr>
+        <w:t xml:space="preserve"> с момента поступления нового байта до окончания ОБПФ</w:t>
+      </w:r>
+      <w:r>
+        <w:rPr>
+          <w:rFonts w:eastAsiaTheme="minorEastAsia"/>
+        </w:rPr>
+        <w:t xml:space="preserve"> проходит примерно за 12</w:t>
+      </w:r>
+      <w:r>
+        <w:rPr>
+          <w:rFonts w:eastAsiaTheme="minorEastAsia"/>
+        </w:rPr>
+        <w:t>8</w:t>
+      </w:r>
+      <w:r>
+        <w:rPr>
+          <w:rFonts w:eastAsiaTheme="minorEastAsia"/>
+        </w:rPr>
+        <w:t xml:space="preserve"> так</w:t>
+      </w:r>
+      <w:r>
+        <w:rPr>
+          <w:rFonts w:eastAsiaTheme="minorEastAsia"/>
+        </w:rPr>
+        <w:t>т</w:t>
+      </w:r>
+      <w:r>
+        <w:rPr>
+          <w:rFonts w:eastAsiaTheme="minorEastAsia"/>
+        </w:rPr>
+        <w:t>ов</w:t>
+      </w:r>
+      <w:r>
+        <w:rPr>
+          <w:rFonts w:eastAsiaTheme="minorEastAsia"/>
+        </w:rPr>
+        <w:t>, что при частоте тактирования ПЛИС 50 МГц составляет 2</w:t>
+      </w:r>
+      <w:r>
+        <w:rPr>
+          <w:rFonts w:eastAsiaTheme="minorEastAsia"/>
+        </w:rPr>
+        <w:t>,</w:t>
+      </w:r>
+      <w:r>
+        <w:rPr>
+          <w:rFonts w:eastAsiaTheme="minorEastAsia"/>
+        </w:rPr>
+        <w:t>56</w:t>
+      </w:r>
+      <w:r>
+        <w:rPr>
+          <w:rFonts w:eastAsiaTheme="minorEastAsia"/>
+        </w:rPr>
+        <w:t xml:space="preserve"> </w:t>
+      </w:r>
+      <w:r>
+        <w:rPr>
+          <w:rFonts w:eastAsiaTheme="minorEastAsia"/>
+        </w:rPr>
+        <w:t xml:space="preserve">мкс. </w:t>
+      </w:r>
+    </w:p>
+    <w:p>
+      <w:pPr>
+        <w:ind w:firstLine="0"/>
+        <w:jc w:val="center"/>
+        <w:rPr>
+          <w:rFonts w:eastAsiaTheme="minorEastAsia"/>
+        </w:rPr>
+      </w:pPr>
+      <w:r>
+        <w:rPr>
+          <w:rFonts w:eastAsiaTheme="minorEastAsia"/>
+          <w:noProof/>
+        </w:rPr>
+        <w:drawing>
+          <wp:inline distT="0" distB="0" distL="0" distR="0" wp14:anchorId="54C1D05B" wp14:editId="2B4F0383">
+            <wp:extent cx="5526322" cy="2076181"/>
+            <wp:effectExtent l="0" t="0" r="0" b="635"/>
+            <wp:docPr id="12" name="Рисунок 12"/>
+            <wp:cNvGraphicFramePr>
+              <a:graphicFrameLocks xmlns:a="http://schemas.openxmlformats.org/drawingml/2006/main" noChangeAspect="1"/>
+            </wp:cNvGraphicFramePr>
+            <a:graphic xmlns:a="http://schemas.openxmlformats.org/drawingml/2006/main">
+              <a:graphicData uri="http://schemas.openxmlformats.org/drawingml/2006/picture">
+                <pic:pic xmlns:pic="http://schemas.openxmlformats.org/drawingml/2006/picture">
+                  <pic:nvPicPr>
+                    <pic:cNvPr id="0" name="Picture 4"/>
+                    <pic:cNvPicPr>
+                      <a:picLocks noChangeAspect="1" noChangeArrowheads="1"/>
+                    </pic:cNvPicPr>
+                  </pic:nvPicPr>
+                  <pic:blipFill>
+                    <a:blip r:embed="rId16">
+                      <a:extLst>
+                        <a:ext uri="{28A0092B-C50C-407E-A947-70E740481C1C}">
+                          <a14:useLocalDpi xmlns:a14="http://schemas.microsoft.com/office/drawing/2010/main" val="0"/>
+                        </a:ext>
+                      </a:extLst>
+                    </a:blip>
+                    <a:srcRect/>
+                    <a:stretch>
+                      <a:fillRect/>
+                    </a:stretch>
+                  </pic:blipFill>
+                  <pic:spPr bwMode="auto">
+                    <a:xfrm>
+                      <a:off x="0" y="0"/>
+                      <a:ext cx="5530989" cy="2077934"/>
+                    </a:xfrm>
+                    <a:prstGeom prst="rect">
+                      <a:avLst/>
+                    </a:prstGeom>
+                    <a:noFill/>
+                    <a:ln>
+                      <a:noFill/>
+                    </a:ln>
+                  </pic:spPr>
+                </pic:pic>
+              </a:graphicData>
+            </a:graphic>
+          </wp:inline>
+        </w:drawing>
+      </w:r>
+    </w:p>
+    <w:p>
+      <w:pPr>
+        <w:ind w:firstLine="0"/>
+        <w:jc w:val="center"/>
+        <w:rPr>
+          <w:rFonts w:eastAsiaTheme="minorEastAsia"/>
+        </w:rPr>
+      </w:pPr>
+      <w:r>
+        <w:rPr>
+          <w:rFonts w:eastAsiaTheme="minorEastAsia"/>
+        </w:rPr>
+        <w:t>Рисунок 10 – Симуляция работы ОБПФ.</w:t>
+      </w:r>
+    </w:p>
+    <w:p>
+      <w:pPr>
+        <w:ind w:firstLine="0"/>
+        <w:rPr>
+          <w:rFonts w:eastAsiaTheme="minorEastAsia"/>
+        </w:rPr>
+      </w:pPr>
+      <w:r>
+        <w:rPr>
+          <w:rFonts w:eastAsiaTheme="minorEastAsia"/>
+        </w:rPr>
+        <w:tab/>
+        <w:t xml:space="preserve">На рисунке </w:t>
+      </w:r>
+      <w:r>
+        <w:rPr>
+          <w:rFonts w:eastAsiaTheme="minorEastAsia"/>
+        </w:rPr>
+        <w:t xml:space="preserve">11 представлен результат замера времени выполнения ОБПФ непосредственно на ПЛИС. В регистр </w:t>
+      </w:r>
+      <w:r>
+        <w:rPr>
+          <w:rFonts w:eastAsiaTheme="minorEastAsia"/>
+          <w:lang w:val="en-US"/>
+        </w:rPr>
+        <w:t>counter</w:t>
+      </w:r>
+      <w:r>
+        <w:rPr>
+          <w:rFonts w:eastAsiaTheme="minorEastAsia"/>
+        </w:rPr>
+        <w:t>_</w:t>
+      </w:r>
+      <w:r>
+        <w:rPr>
+          <w:rFonts w:eastAsiaTheme="minorEastAsia"/>
+          <w:lang w:val="en-US"/>
+        </w:rPr>
+        <w:t>of</w:t>
+      </w:r>
+      <w:r>
+        <w:rPr>
+          <w:rFonts w:eastAsiaTheme="minorEastAsia"/>
+        </w:rPr>
+        <w:t>_</w:t>
+      </w:r>
+      <w:r>
+        <w:rPr>
+          <w:rFonts w:eastAsiaTheme="minorEastAsia"/>
+          <w:lang w:val="en-US"/>
+        </w:rPr>
+        <w:t>clk</w:t>
+      </w:r>
+      <w:r>
+        <w:rPr>
+          <w:rFonts w:eastAsiaTheme="minorEastAsia"/>
+        </w:rPr>
+        <w:t xml:space="preserve"> </w:t>
+      </w:r>
+      <w:r>
+        <w:rPr>
+          <w:rFonts w:eastAsiaTheme="minorEastAsia"/>
+        </w:rPr>
+        <w:t xml:space="preserve">записывался результат подсчёта количества передних фронтов сигнала тактирования за время работы ОБПФ, причём </w:t>
+      </w:r>
+      <m:oMath>
+        <m:r>
+          <m:rPr>
+            <m:sty m:val="p"/>
+          </m:rPr>
+          <w:rPr>
+            <w:rFonts w:ascii="Cambria Math" w:eastAsiaTheme="minorEastAsia" w:hAnsi="Cambria Math"/>
+          </w:rPr>
+          <m:t>0x80h=</m:t>
+        </m:r>
+        <m:sSub>
+          <m:sSubPr>
+            <m:ctrlPr>
+              <w:rPr>
+                <w:rFonts w:ascii="Cambria Math" w:eastAsiaTheme="minorEastAsia" w:hAnsi="Cambria Math"/>
+                <w:iCs/>
+              </w:rPr>
+            </m:ctrlPr>
+          </m:sSubPr>
+          <m:e>
+            <m:r>
+              <m:rPr>
+                <m:sty m:val="p"/>
+              </m:rPr>
+              <w:rPr>
+                <w:rFonts w:ascii="Cambria Math" w:eastAsiaTheme="minorEastAsia" w:hAnsi="Cambria Math"/>
+              </w:rPr>
+              <m:t>128</m:t>
+            </m:r>
+          </m:e>
+          <m:sub>
+            <m:r>
+              <m:rPr>
+                <m:sty m:val="p"/>
+              </m:rPr>
+              <w:rPr>
+                <w:rFonts w:ascii="Cambria Math" w:eastAsiaTheme="minorEastAsia" w:hAnsi="Cambria Math"/>
+              </w:rPr>
+              <m:t>10</m:t>
+            </m:r>
+          </m:sub>
+        </m:sSub>
+      </m:oMath>
+      <w:r>
+        <w:rPr>
+          <w:rFonts w:eastAsiaTheme="minorEastAsia"/>
+          <w:iCs/>
+        </w:rPr>
+        <w:t>, что совпадает с результатом симуляции.</w:t>
+      </w:r>
+    </w:p>
+    <w:p>
+      <w:pPr>
+        <w:ind w:firstLine="0"/>
+        <w:rPr>
+          <w:rFonts w:eastAsiaTheme="minorEastAsia"/>
+        </w:rPr>
+      </w:pPr>
+      <w:r>
+        <w:rPr>
+          <w:rFonts w:eastAsiaTheme="minorEastAsia"/>
+          <w:noProof/>
+        </w:rPr>
+        <w:drawing>
+          <wp:inline distT="0" distB="0" distL="0" distR="0" wp14:anchorId="08BB7385" wp14:editId="7285DB90">
+            <wp:extent cx="5760085" cy="1256665"/>
+            <wp:effectExtent l="0" t="0" r="0" b="635"/>
+            <wp:docPr id="7" name="Рисунок 7"/>
+            <wp:cNvGraphicFramePr>
+              <a:graphicFrameLocks xmlns:a="http://schemas.openxmlformats.org/drawingml/2006/main" noChangeAspect="1"/>
+            </wp:cNvGraphicFramePr>
+            <a:graphic xmlns:a="http://schemas.openxmlformats.org/drawingml/2006/main">
+              <a:graphicData uri="http://schemas.openxmlformats.org/drawingml/2006/picture">
+                <pic:pic xmlns:pic="http://schemas.openxmlformats.org/drawingml/2006/picture">
+                  <pic:nvPicPr>
+                    <pic:cNvPr id="1" name=""/>
+                    <pic:cNvPicPr/>
+                  </pic:nvPicPr>
+                  <pic:blipFill>
+                    <a:blip r:embed="rId17"/>
+                    <a:stretch>
+                      <a:fillRect/>
+                    </a:stretch>
+                  </pic:blipFill>
+                  <pic:spPr>
+                    <a:xfrm>
+                      <a:off x="0" y="0"/>
+                      <a:ext cx="5760085" cy="1256665"/>
+                    </a:xfrm>
+                    <a:prstGeom prst="rect">
+                      <a:avLst/>
+                    </a:prstGeom>
+                  </pic:spPr>
+                </pic:pic>
+              </a:graphicData>
+            </a:graphic>
+          </wp:inline>
+        </w:drawing>
+      </w:r>
+    </w:p>
+    <w:p>
+      <w:pPr>
+        <w:ind w:firstLine="0"/>
+        <w:jc w:val="center"/>
+        <w:rPr>
+          <w:rFonts w:eastAsiaTheme="minorEastAsia"/>
+        </w:rPr>
+      </w:pPr>
+      <w:r>
+        <w:rPr>
+          <w:rFonts w:eastAsiaTheme="minorEastAsia"/>
+        </w:rPr>
+        <w:t>Рисунок 11 – Замер времени выполнения ОБПФ на ПЛИС с помощью счётчика</w:t>
+      </w:r>
+    </w:p>
+    <w:p>
+      <w:pPr>
+        <w:spacing w:after="160" w:line="259" w:lineRule="auto"/>
+        <w:ind w:firstLine="0"/>
+        <w:jc w:val="left"/>
+        <w:rPr>
+          <w:rFonts w:eastAsiaTheme="minorEastAsia"/>
+        </w:rPr>
+      </w:pPr>
+      <w:r>
+        <w:rPr>
+          <w:rFonts w:eastAsiaTheme="minorEastAsia"/>
+        </w:rPr>
+        <w:br w:type="page"/>
+      </w:r>
+    </w:p>
+    <w:p>
+      <w:pPr>
+        <w:pStyle w:val="1"/>
+      </w:pPr>
+      <w:bookmarkStart w:id="5" w:name="_Toc163374788"/>
       <w:r>
         <w:lastRenderedPageBreak/>
         <w:t>Заключение</w:t>
       </w:r>
-      <w:bookmarkEnd w:id="4"/>
+      <w:bookmarkEnd w:id="5"/>
     </w:p>
     <w:p>
       <w:pPr>
@@ -5471,23 +6417,18 @@
       <w:pPr>
         <w:pStyle w:val="1"/>
       </w:pPr>
-      <w:bookmarkStart w:id="5" w:name="_Toc161859620"/>
+      <w:bookmarkStart w:id="6" w:name="_Toc163374789"/>
       <w:r>
         <w:t>Литература</w:t>
       </w:r>
-      <w:bookmarkEnd w:id="5"/>
+      <w:bookmarkEnd w:id="6"/>
     </w:p>
     <w:p>
       <w:r>
         <w:t>1. </w:t>
       </w:r>
-      <w:proofErr w:type="spellStart"/>
-      <w:r>
-        <w:t>Магилицкий</w:t>
-      </w:r>
-      <w:proofErr w:type="spellEnd"/>
-      <w:r>
-        <w:t xml:space="preserve"> Б.Н</w:t>
+      <w:r>
+        <w:t>Магилицкий Б.Н</w:t>
       </w:r>
       <w:r>
         <w:t>.</w:t>

</xml_diff>